<commit_message>
Updated the notes of ClassDigram
</commit_message>
<xml_diff>
--- a/ClassDiagramNotes.docx
+++ b/ClassDiagramNotes.docx
@@ -523,14 +523,7 @@
           <w:rFonts w:cstheme="minorHAnsi"/>
           <w:lang w:val="en-US"/>
         </w:rPr>
-        <w:t>Integer</w:t>
-      </w:r>
-      <w:r>
-        <w:rPr>
-          <w:rFonts w:cstheme="minorHAnsi"/>
-          <w:lang w:val="en-US"/>
-        </w:rPr>
-        <w:t>) as input path parameter.</w:t>
+        <w:t>Integer) as input path parameter.</w:t>
       </w:r>
     </w:p>
     <w:p>
@@ -785,15 +778,7 @@
           <w:bCs/>
           <w:lang w:val="en-US"/>
         </w:rPr>
-        <w:t>to handle overriding input or similar use cases in future</w:t>
-      </w:r>
-      <w:r>
-        <w:rPr>
-          <w:b/>
-          <w:bCs/>
-          <w:lang w:val="en-US"/>
-        </w:rPr>
-        <w:t>)</w:t>
+        <w:t>to handle overriding input or similar use cases in future)</w:t>
       </w:r>
       <w:r>
         <w:rPr>
@@ -1366,19 +1351,7 @@
         <w:rPr>
           <w:lang w:val="en-US"/>
         </w:rPr>
-        <w:t xml:space="preserve"> this method simply returns </w:t>
-      </w:r>
-      <w:r>
-        <w:rPr>
-          <w:lang w:val="en-US"/>
-        </w:rPr>
-        <w:t>signalConfig-1-100.json</w:t>
-      </w:r>
-      <w:r>
-        <w:rPr>
-          <w:lang w:val="en-US"/>
-        </w:rPr>
-        <w:t xml:space="preserve"> as that is the only file exists in the system.</w:t>
+        <w:t xml:space="preserve"> this method simply returns signalConfig-1-100.json as that is the only file exists in the system.</w:t>
       </w:r>
     </w:p>
     <w:p>
@@ -1848,13 +1821,7 @@
         <w:rPr>
           <w:lang w:val="en-US"/>
         </w:rPr>
-        <w:t xml:space="preserve">dynamic </w:t>
-      </w:r>
-      <w:r>
-        <w:rPr>
-          <w:lang w:val="en-US"/>
-        </w:rPr>
-        <w:t xml:space="preserve"> implementation of handler object handling the execution of actual method inside </w:t>
+        <w:t xml:space="preserve">dynamic  implementation of handler object handling the execution of actual method inside </w:t>
       </w:r>
       <w:r>
         <w:rPr>
@@ -1941,23 +1908,7 @@
           <w:bCs/>
           <w:lang w:val="en-US"/>
         </w:rPr>
-        <w:t>“</w:t>
-      </w:r>
-      <w:r>
-        <w:rPr>
-          <w:b/>
-          <w:bCs/>
-          <w:lang w:val="en-US"/>
-        </w:rPr>
-        <w:t>Success</w:t>
-      </w:r>
-      <w:r>
-        <w:rPr>
-          <w:b/>
-          <w:bCs/>
-          <w:lang w:val="en-US"/>
-        </w:rPr>
-        <w:t>”</w:t>
+        <w:t>“Success”</w:t>
       </w:r>
       <w:r>
         <w:rPr>
@@ -1978,399 +1929,6 @@
         </w:rPr>
         <w:lastRenderedPageBreak/>
         <w:t>Any exception during the call chain will be captured by appropriate exception classes and returned with HTTP status code as 500 along with the exception message.</w:t>
-      </w:r>
-    </w:p>
-    <w:p>
-      <w:pPr>
-        <w:rPr>
-          <w:lang w:val="en-US"/>
-        </w:rPr>
-      </w:pPr>
-      <w:r>
-        <w:rPr>
-          <w:lang w:val="en-US"/>
-        </w:rPr>
-        <w:t xml:space="preserve">With this design, I have implemented a new signal </w:t>
-      </w:r>
-      <w:r>
-        <w:rPr>
-          <w:b/>
-          <w:bCs/>
-          <w:lang w:val="en-US"/>
-        </w:rPr>
-        <w:t>10</w:t>
-      </w:r>
-      <w:r>
-        <w:rPr>
-          <w:b/>
-          <w:bCs/>
-          <w:lang w:val="en-US"/>
-        </w:rPr>
-        <w:t xml:space="preserve"> </w:t>
-      </w:r>
-      <w:r>
-        <w:rPr>
-          <w:lang w:val="en-US"/>
-        </w:rPr>
-        <w:t xml:space="preserve">by just adding new config spec to signalConfig-1-100.json file without making any changes to </w:t>
-      </w:r>
-      <w:r>
-        <w:rPr>
-          <w:lang w:val="en-US"/>
-        </w:rPr>
-        <w:t>java</w:t>
-      </w:r>
-      <w:r>
-        <w:rPr>
-          <w:lang w:val="en-US"/>
-        </w:rPr>
-        <w:t xml:space="preserve"> code.</w:t>
-      </w:r>
-    </w:p>
-    <w:p>
-      <w:pPr>
-        <w:rPr>
-          <w:rFonts w:ascii="Helvetica" w:hAnsi="Helvetica"/>
-          <w:color w:val="212121"/>
-          <w:sz w:val="18"/>
-          <w:szCs w:val="18"/>
-          <w:shd w:val="clear" w:color="auto" w:fill="FFFFFF"/>
-        </w:rPr>
-      </w:pPr>
-      <w:r>
-        <w:rPr>
-          <w:rFonts w:ascii="Helvetica" w:hAnsi="Helvetica"/>
-          <w:color w:val="212121"/>
-          <w:sz w:val="18"/>
-          <w:szCs w:val="18"/>
-          <w:shd w:val="clear" w:color="auto" w:fill="FFFFFF"/>
-        </w:rPr>
-        <w:t xml:space="preserve">POST: </w:t>
-      </w:r>
-      <w:hyperlink r:id="rId7" w:history="1">
-        <w:r>
-          <w:rPr>
-            <w:rStyle w:val="Hyperlink"/>
-            <w:rFonts w:ascii="Helvetica" w:hAnsi="Helvetica"/>
-            <w:sz w:val="18"/>
-            <w:szCs w:val="18"/>
-            <w:shd w:val="clear" w:color="auto" w:fill="FFFFFF"/>
-          </w:rPr>
-          <w:t>http://localhost:8081/trading-app/signal/10</w:t>
-        </w:r>
-      </w:hyperlink>
-    </w:p>
-    <w:p>
-      <w:pPr>
-        <w:rPr>
-          <w:rFonts w:ascii="Helvetica" w:hAnsi="Helvetica"/>
-          <w:color w:val="212121"/>
-          <w:sz w:val="18"/>
-          <w:szCs w:val="18"/>
-          <w:shd w:val="clear" w:color="auto" w:fill="FFFFFF"/>
-        </w:rPr>
-      </w:pPr>
-    </w:p>
-    <w:p>
-      <w:pPr>
-        <w:rPr>
-          <w:rFonts w:ascii="Helvetica" w:hAnsi="Helvetica"/>
-          <w:color w:val="212121"/>
-          <w:sz w:val="18"/>
-          <w:szCs w:val="18"/>
-          <w:shd w:val="clear" w:color="auto" w:fill="FFFFFF"/>
-        </w:rPr>
-      </w:pPr>
-      <w:r>
-        <w:rPr>
-          <w:rFonts w:ascii="Helvetica" w:hAnsi="Helvetica"/>
-          <w:color w:val="212121"/>
-          <w:sz w:val="18"/>
-          <w:szCs w:val="18"/>
-          <w:shd w:val="clear" w:color="auto" w:fill="FFFFFF"/>
-        </w:rPr>
-        <w:t xml:space="preserve">JDK 11 is used for development of this </w:t>
-      </w:r>
-      <w:proofErr w:type="gramStart"/>
-      <w:r>
-        <w:rPr>
-          <w:rFonts w:ascii="Helvetica" w:hAnsi="Helvetica"/>
-          <w:color w:val="212121"/>
-          <w:sz w:val="18"/>
-          <w:szCs w:val="18"/>
-          <w:shd w:val="clear" w:color="auto" w:fill="FFFFFF"/>
-        </w:rPr>
-        <w:t>solution</w:t>
-      </w:r>
-      <w:proofErr w:type="gramEnd"/>
-    </w:p>
-    <w:p>
-      <w:pPr>
-        <w:rPr>
-          <w:rFonts w:ascii="Helvetica" w:hAnsi="Helvetica"/>
-          <w:color w:val="212121"/>
-          <w:sz w:val="18"/>
-          <w:szCs w:val="18"/>
-          <w:shd w:val="clear" w:color="auto" w:fill="FFFFFF"/>
-        </w:rPr>
-      </w:pPr>
-      <w:r>
-        <w:rPr>
-          <w:rFonts w:ascii="Helvetica" w:hAnsi="Helvetica"/>
-          <w:color w:val="212121"/>
-          <w:sz w:val="18"/>
-          <w:szCs w:val="18"/>
-          <w:shd w:val="clear" w:color="auto" w:fill="FFFFFF"/>
-        </w:rPr>
-        <w:t>Spring Boot version 2.7.3 has been used.</w:t>
-      </w:r>
-    </w:p>
-    <w:p>
-      <w:pPr>
-        <w:rPr>
-          <w:rFonts w:ascii="Helvetica" w:hAnsi="Helvetica"/>
-          <w:color w:val="212121"/>
-          <w:sz w:val="18"/>
-          <w:szCs w:val="18"/>
-          <w:shd w:val="clear" w:color="auto" w:fill="FFFFFF"/>
-        </w:rPr>
-      </w:pPr>
-      <w:r>
-        <w:rPr>
-          <w:rFonts w:ascii="Helvetica" w:hAnsi="Helvetica"/>
-          <w:color w:val="212121"/>
-          <w:sz w:val="18"/>
-          <w:szCs w:val="18"/>
-          <w:shd w:val="clear" w:color="auto" w:fill="FFFFFF"/>
-        </w:rPr>
-        <w:t xml:space="preserve">Junit 5 is used to implement unit tests along with </w:t>
-      </w:r>
-      <w:proofErr w:type="gramStart"/>
-      <w:r>
-        <w:rPr>
-          <w:rFonts w:ascii="Helvetica" w:hAnsi="Helvetica"/>
-          <w:color w:val="212121"/>
-          <w:sz w:val="18"/>
-          <w:szCs w:val="18"/>
-          <w:shd w:val="clear" w:color="auto" w:fill="FFFFFF"/>
-        </w:rPr>
-        <w:t>mocking</w:t>
-      </w:r>
-      <w:proofErr w:type="gramEnd"/>
-    </w:p>
-    <w:p>
-      <w:pPr>
-        <w:rPr>
-          <w:lang w:val="en-US"/>
-        </w:rPr>
-      </w:pPr>
-    </w:p>
-    <w:p>
-      <w:pPr>
-        <w:rPr>
-          <w:lang w:val="en-US"/>
-        </w:rPr>
-      </w:pPr>
-    </w:p>
-    <w:p>
-      <w:pPr>
-        <w:rPr>
-          <w:b/>
-          <w:bCs/>
-          <w:lang w:val="en-US"/>
-        </w:rPr>
-      </w:pPr>
-      <w:r>
-        <w:rPr>
-          <w:b/>
-          <w:bCs/>
-          <w:lang w:val="en-US"/>
-        </w:rPr>
-        <w:t>Assumptions:</w:t>
-      </w:r>
-    </w:p>
-    <w:p>
-      <w:pPr>
-        <w:pStyle w:val="ListParagraph"/>
-        <w:numPr>
-          <w:ilvl w:val="0"/>
-          <w:numId w:val="2"/>
-        </w:numPr>
-        <w:rPr>
-          <w:lang w:val="en-US"/>
-        </w:rPr>
-      </w:pPr>
-      <w:r>
-        <w:rPr>
-          <w:lang w:val="en-US"/>
-        </w:rPr>
-        <w:t xml:space="preserve">Commands of a signal are assumed to be executed in the sequential </w:t>
-      </w:r>
-      <w:proofErr w:type="gramStart"/>
-      <w:r>
-        <w:rPr>
-          <w:lang w:val="en-US"/>
-        </w:rPr>
-        <w:t>order( the</w:t>
-      </w:r>
-      <w:proofErr w:type="gramEnd"/>
-      <w:r>
-        <w:rPr>
-          <w:lang w:val="en-US"/>
-        </w:rPr>
-        <w:t xml:space="preserve"> order that is given in the problem statement)</w:t>
-      </w:r>
-    </w:p>
-    <w:p>
-      <w:pPr>
-        <w:pStyle w:val="ListParagraph"/>
-        <w:numPr>
-          <w:ilvl w:val="0"/>
-          <w:numId w:val="2"/>
-        </w:numPr>
-        <w:rPr>
-          <w:lang w:val="en-US"/>
-        </w:rPr>
-      </w:pPr>
-      <w:r>
-        <w:rPr>
-          <w:lang w:val="en-US"/>
-        </w:rPr>
-        <w:t>Every signal is assumed to be a series to commands that need to be executed against behaviors of Algo class.</w:t>
-      </w:r>
-    </w:p>
-    <w:p>
-      <w:pPr>
-        <w:pStyle w:val="ListParagraph"/>
-        <w:numPr>
-          <w:ilvl w:val="0"/>
-          <w:numId w:val="2"/>
-        </w:numPr>
-        <w:rPr>
-          <w:lang w:val="en-US"/>
-        </w:rPr>
-      </w:pPr>
-      <w:r>
-        <w:rPr>
-          <w:lang w:val="en-US"/>
-        </w:rPr>
-        <w:t>Structural/Behavioral changes to Algo class are assumed to be minimal.</w:t>
-      </w:r>
-    </w:p>
-    <w:p>
-      <w:pPr>
-        <w:pStyle w:val="ListParagraph"/>
-        <w:numPr>
-          <w:ilvl w:val="0"/>
-          <w:numId w:val="2"/>
-        </w:numPr>
-        <w:rPr>
-          <w:lang w:val="en-US"/>
-        </w:rPr>
-      </w:pPr>
-      <w:r>
-        <w:rPr>
-          <w:lang w:val="en-US"/>
-        </w:rPr>
-        <w:t>Algo class is created as part of a separate maven module trading-algo. All the active code of this solution is in the module trading-app</w:t>
-      </w:r>
-      <w:r>
-        <w:rPr>
-          <w:lang w:val="en-US"/>
-        </w:rPr>
-        <w:t xml:space="preserve"> which contains dependency to trading-</w:t>
-      </w:r>
-      <w:proofErr w:type="gramStart"/>
-      <w:r>
-        <w:rPr>
-          <w:lang w:val="en-US"/>
-        </w:rPr>
-        <w:t>algo</w:t>
-      </w:r>
-      <w:proofErr w:type="gramEnd"/>
-    </w:p>
-    <w:p>
-      <w:pPr>
-        <w:pStyle w:val="ListParagraph"/>
-        <w:numPr>
-          <w:ilvl w:val="0"/>
-          <w:numId w:val="2"/>
-        </w:numPr>
-        <w:rPr>
-          <w:lang w:val="en-US"/>
-        </w:rPr>
-      </w:pPr>
-      <w:r>
-        <w:rPr>
-          <w:lang w:val="en-US"/>
-        </w:rPr>
-        <w:t>Security aspect of HTTP API is assumed to be not within the scope of this assessment as no relevant requirements are provided as part of problem statement.</w:t>
-      </w:r>
-    </w:p>
-    <w:p>
-      <w:pPr>
-        <w:pStyle w:val="ListParagraph"/>
-        <w:rPr>
-          <w:lang w:val="en-US"/>
-        </w:rPr>
-      </w:pPr>
-    </w:p>
-    <w:p>
-      <w:pPr>
-        <w:rPr>
-          <w:lang w:val="en-US"/>
-        </w:rPr>
-      </w:pPr>
-      <w:r>
-        <w:rPr>
-          <w:lang w:val="en-US"/>
-        </w:rPr>
-        <w:t xml:space="preserve">Created this design document as a reference </w:t>
-      </w:r>
-      <w:r>
-        <w:rPr>
-          <w:lang w:val="en-US"/>
-        </w:rPr>
-        <w:t xml:space="preserve">to </w:t>
-      </w:r>
-      <w:r>
-        <w:rPr>
-          <w:lang w:val="en-US"/>
-        </w:rPr>
-        <w:t>understand</w:t>
-      </w:r>
-      <w:r>
-        <w:rPr>
-          <w:lang w:val="en-US"/>
-        </w:rPr>
-        <w:t xml:space="preserve"> solution </w:t>
-      </w:r>
-      <w:proofErr w:type="gramStart"/>
-      <w:r>
-        <w:rPr>
-          <w:lang w:val="en-US"/>
-        </w:rPr>
-        <w:t>design</w:t>
-      </w:r>
-      <w:proofErr w:type="gramEnd"/>
-      <w:r>
-        <w:rPr>
-          <w:lang w:val="en-US"/>
-        </w:rPr>
-        <w:t xml:space="preserve"> </w:t>
-      </w:r>
-    </w:p>
-    <w:p>
-      <w:pPr>
-        <w:rPr>
-          <w:lang w:val="en-US"/>
-        </w:rPr>
-      </w:pPr>
-      <w:r>
-        <w:rPr>
-          <w:lang w:val="en-US"/>
-        </w:rPr>
-        <w:t>Refer to Questions.docx in the root folder of the project which contain questions/assumptions after the initial brief analysis of the problem statement.</w:t>
       </w:r>
     </w:p>
     <w:p>
@@ -2394,13 +1952,13 @@
         <mc:AlternateContent>
           <mc:Choice Requires="wpg">
             <w:drawing>
-              <wp:anchor distT="0" distB="0" distL="114300" distR="114300" simplePos="0" relativeHeight="251682816" behindDoc="0" locked="0" layoutInCell="1" allowOverlap="1" wp14:anchorId="19EB0007" wp14:editId="486E3DB9">
+              <wp:anchor distT="0" distB="0" distL="114300" distR="114300" simplePos="0" relativeHeight="251682816" behindDoc="0" locked="0" layoutInCell="1" allowOverlap="1" wp14:anchorId="19EB0007" wp14:editId="2C0E7839">
                 <wp:simplePos x="0" y="0"/>
                 <wp:positionH relativeFrom="column">
-                  <wp:posOffset>-59267</wp:posOffset>
+                  <wp:posOffset>-249829</wp:posOffset>
                 </wp:positionH>
                 <wp:positionV relativeFrom="paragraph">
-                  <wp:posOffset>294428</wp:posOffset>
+                  <wp:posOffset>320318</wp:posOffset>
                 </wp:positionV>
                 <wp:extent cx="6519334" cy="2228427"/>
                 <wp:effectExtent l="0" t="0" r="15240" b="19685"/>
@@ -3141,7 +2699,7 @@
           </mc:Choice>
           <mc:Fallback>
             <w:pict>
-              <v:group w14:anchorId="19EB0007" id="Group 18" o:spid="_x0000_s1026" style="position:absolute;margin-left:-4.65pt;margin-top:23.2pt;width:513.35pt;height:175.45pt;z-index:251682816" coordsize="65193,22284" o:gfxdata="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">
+              <v:group w14:anchorId="19EB0007" id="Group 18" o:spid="_x0000_s1026" style="position:absolute;margin-left:-19.65pt;margin-top:25.2pt;width:513.35pt;height:175.45pt;z-index:251682816" coordsize="65193,22284" o:gfxdata="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">
                 <v:oval id="Oval 2" o:spid="_x0000_s1027" style="position:absolute;left:1778;top:3725;width:9525;height:3505;visibility:visible;mso-wrap-style:square;v-text-anchor:middle" o:gfxdata="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" filled="f" strokecolor="#09101d [484]" strokeweight="1pt">
                   <v:stroke joinstyle="miter"/>
                   <v:textbox>
@@ -3434,6 +2992,642 @@
         </w:rPr>
       </w:pPr>
     </w:p>
+    <w:p>
+      <w:pPr>
+        <w:rPr>
+          <w:lang w:val="en-US"/>
+        </w:rPr>
+      </w:pPr>
+    </w:p>
+    <w:p>
+      <w:pPr>
+        <w:rPr>
+          <w:lang w:val="en-US"/>
+        </w:rPr>
+      </w:pPr>
+    </w:p>
+    <w:p>
+      <w:pPr>
+        <w:rPr>
+          <w:lang w:val="en-US"/>
+        </w:rPr>
+      </w:pPr>
+    </w:p>
+    <w:p>
+      <w:pPr>
+        <w:rPr>
+          <w:lang w:val="en-US"/>
+        </w:rPr>
+      </w:pPr>
+    </w:p>
+    <w:p>
+      <w:pPr>
+        <w:rPr>
+          <w:lang w:val="en-US"/>
+        </w:rPr>
+      </w:pPr>
+    </w:p>
+    <w:p>
+      <w:pPr>
+        <w:rPr>
+          <w:lang w:val="en-US"/>
+        </w:rPr>
+      </w:pPr>
+    </w:p>
+    <w:p>
+      <w:pPr>
+        <w:rPr>
+          <w:lang w:val="en-US"/>
+        </w:rPr>
+      </w:pPr>
+    </w:p>
+    <w:p>
+      <w:pPr>
+        <w:rPr>
+          <w:lang w:val="en-US"/>
+        </w:rPr>
+      </w:pPr>
+    </w:p>
+    <w:p>
+      <w:pPr>
+        <w:rPr>
+          <w:b/>
+          <w:bCs/>
+          <w:lang w:val="en-US"/>
+        </w:rPr>
+      </w:pPr>
+      <w:r>
+        <w:rPr>
+          <w:b/>
+          <w:bCs/>
+          <w:lang w:val="en-US"/>
+        </w:rPr>
+        <w:t>M</w:t>
+      </w:r>
+      <w:r>
+        <w:rPr>
+          <w:b/>
+          <w:bCs/>
+          <w:lang w:val="en-US"/>
+        </w:rPr>
+        <w:t>ajor Benefit</w:t>
+      </w:r>
+      <w:r>
+        <w:rPr>
+          <w:b/>
+          <w:bCs/>
+          <w:lang w:val="en-US"/>
+        </w:rPr>
+        <w:t xml:space="preserve"> of this design:</w:t>
+      </w:r>
+    </w:p>
+    <w:p>
+      <w:pPr>
+        <w:pStyle w:val="ListParagraph"/>
+        <w:numPr>
+          <w:ilvl w:val="0"/>
+          <w:numId w:val="3"/>
+        </w:numPr>
+        <w:rPr>
+          <w:lang w:val="en-US"/>
+        </w:rPr>
+      </w:pPr>
+      <w:r>
+        <w:rPr>
+          <w:lang w:val="en-US"/>
+        </w:rPr>
+        <w:t xml:space="preserve">With this design, I have implemented a new signal </w:t>
+      </w:r>
+      <w:r>
+        <w:rPr>
+          <w:b/>
+          <w:bCs/>
+          <w:lang w:val="en-US"/>
+        </w:rPr>
+        <w:t xml:space="preserve">10 </w:t>
+      </w:r>
+      <w:r>
+        <w:rPr>
+          <w:lang w:val="en-US"/>
+        </w:rPr>
+        <w:t>by just adding new config spec to signalConfig-1-100.json file without making any changes to java code.</w:t>
+      </w:r>
+    </w:p>
+    <w:p>
+      <w:pPr>
+        <w:ind w:firstLine="720"/>
+        <w:rPr>
+          <w:rStyle w:val="Hyperlink"/>
+          <w:rFonts w:ascii="Helvetica" w:hAnsi="Helvetica"/>
+          <w:sz w:val="18"/>
+          <w:szCs w:val="18"/>
+          <w:shd w:val="clear" w:color="auto" w:fill="FFFFFF"/>
+        </w:rPr>
+      </w:pPr>
+      <w:r>
+        <w:rPr>
+          <w:rFonts w:ascii="Helvetica" w:hAnsi="Helvetica"/>
+          <w:color w:val="212121"/>
+          <w:sz w:val="18"/>
+          <w:szCs w:val="18"/>
+          <w:shd w:val="clear" w:color="auto" w:fill="FFFFFF"/>
+        </w:rPr>
+        <w:t xml:space="preserve">POST: </w:t>
+      </w:r>
+      <w:hyperlink r:id="rId7" w:history="1">
+        <w:r>
+          <w:rPr>
+            <w:rStyle w:val="Hyperlink"/>
+            <w:rFonts w:ascii="Helvetica" w:hAnsi="Helvetica"/>
+            <w:sz w:val="18"/>
+            <w:szCs w:val="18"/>
+            <w:shd w:val="clear" w:color="auto" w:fill="FFFFFF"/>
+          </w:rPr>
+          <w:t>http://localhost:8081/trading-app/signal/10</w:t>
+        </w:r>
+      </w:hyperlink>
+    </w:p>
+    <w:p>
+      <w:pPr>
+        <w:pStyle w:val="ListParagraph"/>
+        <w:numPr>
+          <w:ilvl w:val="0"/>
+          <w:numId w:val="3"/>
+        </w:numPr>
+        <w:rPr>
+          <w:lang w:val="en-US"/>
+        </w:rPr>
+      </w:pPr>
+      <w:r>
+        <w:rPr>
+          <w:lang w:val="en-US"/>
+        </w:rPr>
+        <w:t>Extracted and centralizing common functionality and delegated dynamically changing data to configuration files.</w:t>
+      </w:r>
+    </w:p>
+    <w:p>
+      <w:pPr>
+        <w:pStyle w:val="ListParagraph"/>
+        <w:numPr>
+          <w:ilvl w:val="0"/>
+          <w:numId w:val="3"/>
+        </w:numPr>
+        <w:rPr>
+          <w:lang w:val="en-US"/>
+        </w:rPr>
+      </w:pPr>
+      <w:r>
+        <w:rPr>
+          <w:lang w:val="en-US"/>
+        </w:rPr>
+        <w:t xml:space="preserve">Applied Single Responsibility Principle so that each class deals with its own purpose of </w:t>
+      </w:r>
+      <w:proofErr w:type="gramStart"/>
+      <w:r>
+        <w:rPr>
+          <w:lang w:val="en-US"/>
+        </w:rPr>
+        <w:t>creation</w:t>
+      </w:r>
+      <w:proofErr w:type="gramEnd"/>
+    </w:p>
+    <w:p>
+      <w:pPr>
+        <w:pStyle w:val="ListParagraph"/>
+        <w:numPr>
+          <w:ilvl w:val="0"/>
+          <w:numId w:val="3"/>
+        </w:numPr>
+        <w:rPr>
+          <w:lang w:val="en-US"/>
+        </w:rPr>
+      </w:pPr>
+      <w:r>
+        <w:rPr>
+          <w:lang w:val="en-US"/>
+        </w:rPr>
+        <w:t xml:space="preserve">Applied Open Close Principle by using </w:t>
+      </w:r>
+      <w:proofErr w:type="spellStart"/>
+      <w:r>
+        <w:rPr>
+          <w:lang w:val="en-US"/>
+        </w:rPr>
+        <w:t>I</w:t>
+      </w:r>
+      <w:r>
+        <w:rPr>
+          <w:lang w:val="en-US"/>
+        </w:rPr>
+        <w:t>Adaptor</w:t>
+      </w:r>
+      <w:proofErr w:type="spellEnd"/>
+      <w:r>
+        <w:rPr>
+          <w:lang w:val="en-US"/>
+        </w:rPr>
+        <w:t xml:space="preserve"> Interface</w:t>
+      </w:r>
+      <w:r>
+        <w:rPr>
+          <w:lang w:val="en-US"/>
+        </w:rPr>
+        <w:t xml:space="preserve">, </w:t>
+      </w:r>
+      <w:proofErr w:type="spellStart"/>
+      <w:r>
+        <w:rPr>
+          <w:lang w:val="en-US"/>
+        </w:rPr>
+        <w:t>ICommandExecutor</w:t>
+      </w:r>
+      <w:proofErr w:type="spellEnd"/>
+      <w:r>
+        <w:rPr>
+          <w:lang w:val="en-US"/>
+        </w:rPr>
+        <w:t xml:space="preserve"> Interface, </w:t>
+      </w:r>
+      <w:proofErr w:type="spellStart"/>
+      <w:r>
+        <w:rPr>
+          <w:lang w:val="en-US"/>
+        </w:rPr>
+        <w:t>ISignalHandler</w:t>
+      </w:r>
+      <w:proofErr w:type="spellEnd"/>
+      <w:r>
+        <w:rPr>
+          <w:lang w:val="en-US"/>
+        </w:rPr>
+        <w:t xml:space="preserve"> </w:t>
+      </w:r>
+      <w:proofErr w:type="gramStart"/>
+      <w:r>
+        <w:rPr>
+          <w:lang w:val="en-US"/>
+        </w:rPr>
+        <w:t>interface</w:t>
+      </w:r>
+      <w:proofErr w:type="gramEnd"/>
+    </w:p>
+    <w:p>
+      <w:pPr>
+        <w:pStyle w:val="ListParagraph"/>
+        <w:numPr>
+          <w:ilvl w:val="0"/>
+          <w:numId w:val="3"/>
+        </w:numPr>
+        <w:rPr>
+          <w:lang w:val="en-US"/>
+        </w:rPr>
+      </w:pPr>
+      <w:r>
+        <w:rPr>
+          <w:lang w:val="en-US"/>
+        </w:rPr>
+        <w:t>Used interface</w:t>
+      </w:r>
+      <w:r>
+        <w:rPr>
+          <w:lang w:val="en-US"/>
+        </w:rPr>
+        <w:t xml:space="preserve"> base implementation</w:t>
+      </w:r>
+      <w:r>
+        <w:rPr>
+          <w:lang w:val="en-US"/>
+        </w:rPr>
+        <w:t xml:space="preserve"> so that objects talk to each other using </w:t>
+      </w:r>
+      <w:proofErr w:type="spellStart"/>
+      <w:r>
+        <w:rPr>
+          <w:lang w:val="en-US"/>
+        </w:rPr>
+        <w:t>behaviours</w:t>
+      </w:r>
+      <w:proofErr w:type="spellEnd"/>
+      <w:r>
+        <w:rPr>
+          <w:lang w:val="en-US"/>
+        </w:rPr>
+        <w:t xml:space="preserve"> exposed through interfaces rather than depending on the class </w:t>
+      </w:r>
+      <w:proofErr w:type="gramStart"/>
+      <w:r>
+        <w:rPr>
+          <w:lang w:val="en-US"/>
+        </w:rPr>
+        <w:t>implementation</w:t>
+      </w:r>
+      <w:proofErr w:type="gramEnd"/>
+    </w:p>
+    <w:p>
+      <w:pPr>
+        <w:rPr>
+          <w:rFonts w:ascii="Helvetica" w:hAnsi="Helvetica"/>
+          <w:color w:val="212121"/>
+          <w:sz w:val="18"/>
+          <w:szCs w:val="18"/>
+          <w:shd w:val="clear" w:color="auto" w:fill="FFFFFF"/>
+        </w:rPr>
+      </w:pPr>
+    </w:p>
+    <w:p>
+      <w:pPr>
+        <w:rPr>
+          <w:rFonts w:ascii="Helvetica" w:hAnsi="Helvetica"/>
+          <w:color w:val="212121"/>
+          <w:sz w:val="18"/>
+          <w:szCs w:val="18"/>
+          <w:shd w:val="clear" w:color="auto" w:fill="FFFFFF"/>
+        </w:rPr>
+      </w:pPr>
+    </w:p>
+    <w:p>
+      <w:pPr>
+        <w:rPr>
+          <w:rFonts w:ascii="Helvetica" w:hAnsi="Helvetica"/>
+          <w:color w:val="212121"/>
+          <w:sz w:val="18"/>
+          <w:szCs w:val="18"/>
+          <w:shd w:val="clear" w:color="auto" w:fill="FFFFFF"/>
+        </w:rPr>
+      </w:pPr>
+      <w:r>
+        <w:rPr>
+          <w:rFonts w:ascii="Helvetica" w:hAnsi="Helvetica"/>
+          <w:color w:val="212121"/>
+          <w:sz w:val="18"/>
+          <w:szCs w:val="18"/>
+          <w:shd w:val="clear" w:color="auto" w:fill="FFFFFF"/>
+        </w:rPr>
+        <w:t xml:space="preserve">JDK 11 is used for development of this </w:t>
+      </w:r>
+      <w:proofErr w:type="gramStart"/>
+      <w:r>
+        <w:rPr>
+          <w:rFonts w:ascii="Helvetica" w:hAnsi="Helvetica"/>
+          <w:color w:val="212121"/>
+          <w:sz w:val="18"/>
+          <w:szCs w:val="18"/>
+          <w:shd w:val="clear" w:color="auto" w:fill="FFFFFF"/>
+        </w:rPr>
+        <w:t>solution</w:t>
+      </w:r>
+      <w:proofErr w:type="gramEnd"/>
+    </w:p>
+    <w:p>
+      <w:pPr>
+        <w:rPr>
+          <w:rFonts w:ascii="Helvetica" w:hAnsi="Helvetica"/>
+          <w:color w:val="212121"/>
+          <w:sz w:val="18"/>
+          <w:szCs w:val="18"/>
+          <w:shd w:val="clear" w:color="auto" w:fill="FFFFFF"/>
+        </w:rPr>
+      </w:pPr>
+      <w:r>
+        <w:rPr>
+          <w:rFonts w:ascii="Helvetica" w:hAnsi="Helvetica"/>
+          <w:color w:val="212121"/>
+          <w:sz w:val="18"/>
+          <w:szCs w:val="18"/>
+          <w:shd w:val="clear" w:color="auto" w:fill="FFFFFF"/>
+        </w:rPr>
+        <w:t>Spring Boot version 2.7.3 has been used.</w:t>
+      </w:r>
+    </w:p>
+    <w:p>
+      <w:pPr>
+        <w:rPr>
+          <w:rFonts w:ascii="Helvetica" w:hAnsi="Helvetica"/>
+          <w:color w:val="212121"/>
+          <w:sz w:val="18"/>
+          <w:szCs w:val="18"/>
+          <w:shd w:val="clear" w:color="auto" w:fill="FFFFFF"/>
+        </w:rPr>
+      </w:pPr>
+      <w:r>
+        <w:rPr>
+          <w:rFonts w:ascii="Helvetica" w:hAnsi="Helvetica"/>
+          <w:color w:val="212121"/>
+          <w:sz w:val="18"/>
+          <w:szCs w:val="18"/>
+          <w:shd w:val="clear" w:color="auto" w:fill="FFFFFF"/>
+        </w:rPr>
+        <w:t xml:space="preserve">Junit 5 is used to implement unit tests along with </w:t>
+      </w:r>
+      <w:proofErr w:type="gramStart"/>
+      <w:r>
+        <w:rPr>
+          <w:rFonts w:ascii="Helvetica" w:hAnsi="Helvetica"/>
+          <w:color w:val="212121"/>
+          <w:sz w:val="18"/>
+          <w:szCs w:val="18"/>
+          <w:shd w:val="clear" w:color="auto" w:fill="FFFFFF"/>
+        </w:rPr>
+        <w:t>mocking</w:t>
+      </w:r>
+      <w:proofErr w:type="gramEnd"/>
+    </w:p>
+    <w:p>
+      <w:pPr>
+        <w:rPr>
+          <w:b/>
+          <w:bCs/>
+          <w:lang w:val="en-US"/>
+        </w:rPr>
+      </w:pPr>
+    </w:p>
+    <w:p>
+      <w:pPr>
+        <w:rPr>
+          <w:b/>
+          <w:bCs/>
+          <w:lang w:val="en-US"/>
+        </w:rPr>
+      </w:pPr>
+    </w:p>
+    <w:p>
+      <w:pPr>
+        <w:rPr>
+          <w:b/>
+          <w:bCs/>
+          <w:lang w:val="en-US"/>
+        </w:rPr>
+      </w:pPr>
+      <w:r>
+        <w:rPr>
+          <w:b/>
+          <w:bCs/>
+          <w:lang w:val="en-US"/>
+        </w:rPr>
+        <w:t>Assumptions:</w:t>
+      </w:r>
+    </w:p>
+    <w:p>
+      <w:pPr>
+        <w:pStyle w:val="ListParagraph"/>
+        <w:numPr>
+          <w:ilvl w:val="0"/>
+          <w:numId w:val="2"/>
+        </w:numPr>
+        <w:rPr>
+          <w:lang w:val="en-US"/>
+        </w:rPr>
+      </w:pPr>
+      <w:r>
+        <w:rPr>
+          <w:lang w:val="en-US"/>
+        </w:rPr>
+        <w:lastRenderedPageBreak/>
+        <w:t xml:space="preserve">Commands of a signal are assumed to be executed in the sequential </w:t>
+      </w:r>
+      <w:proofErr w:type="gramStart"/>
+      <w:r>
+        <w:rPr>
+          <w:lang w:val="en-US"/>
+        </w:rPr>
+        <w:t>order( the</w:t>
+      </w:r>
+      <w:proofErr w:type="gramEnd"/>
+      <w:r>
+        <w:rPr>
+          <w:lang w:val="en-US"/>
+        </w:rPr>
+        <w:t xml:space="preserve"> order that is given in the problem statement)</w:t>
+      </w:r>
+    </w:p>
+    <w:p>
+      <w:pPr>
+        <w:pStyle w:val="ListParagraph"/>
+        <w:numPr>
+          <w:ilvl w:val="0"/>
+          <w:numId w:val="2"/>
+        </w:numPr>
+        <w:rPr>
+          <w:lang w:val="en-US"/>
+        </w:rPr>
+      </w:pPr>
+      <w:r>
+        <w:rPr>
+          <w:lang w:val="en-US"/>
+        </w:rPr>
+        <w:t>Every signal is assumed to be a series to commands that need to be executed against behaviors of Algo class.</w:t>
+      </w:r>
+    </w:p>
+    <w:p>
+      <w:pPr>
+        <w:pStyle w:val="ListParagraph"/>
+        <w:numPr>
+          <w:ilvl w:val="0"/>
+          <w:numId w:val="2"/>
+        </w:numPr>
+        <w:rPr>
+          <w:lang w:val="en-US"/>
+        </w:rPr>
+      </w:pPr>
+      <w:r>
+        <w:rPr>
+          <w:lang w:val="en-US"/>
+        </w:rPr>
+        <w:t>Structural/Behavioral changes to Algo class are assumed to be minimal.</w:t>
+      </w:r>
+    </w:p>
+    <w:p>
+      <w:pPr>
+        <w:pStyle w:val="ListParagraph"/>
+        <w:numPr>
+          <w:ilvl w:val="0"/>
+          <w:numId w:val="2"/>
+        </w:numPr>
+        <w:rPr>
+          <w:lang w:val="en-US"/>
+        </w:rPr>
+      </w:pPr>
+      <w:r>
+        <w:rPr>
+          <w:lang w:val="en-US"/>
+        </w:rPr>
+        <w:t>Algo class is created as part of a separate maven module trading-algo. All the active code of this solution is in the module trading-app which contains dependency to trading-</w:t>
+      </w:r>
+      <w:proofErr w:type="gramStart"/>
+      <w:r>
+        <w:rPr>
+          <w:lang w:val="en-US"/>
+        </w:rPr>
+        <w:t>algo</w:t>
+      </w:r>
+      <w:proofErr w:type="gramEnd"/>
+    </w:p>
+    <w:p>
+      <w:pPr>
+        <w:pStyle w:val="ListParagraph"/>
+        <w:numPr>
+          <w:ilvl w:val="0"/>
+          <w:numId w:val="2"/>
+        </w:numPr>
+        <w:rPr>
+          <w:lang w:val="en-US"/>
+        </w:rPr>
+      </w:pPr>
+      <w:r>
+        <w:rPr>
+          <w:lang w:val="en-US"/>
+        </w:rPr>
+        <w:t>Security aspect of HTTP API is assumed to be not within the scope of this assessment as no relevant requirements are provided as part of problem statement.</w:t>
+      </w:r>
+    </w:p>
+    <w:p>
+      <w:pPr>
+        <w:pStyle w:val="ListParagraph"/>
+        <w:rPr>
+          <w:lang w:val="en-US"/>
+        </w:rPr>
+      </w:pPr>
+    </w:p>
+    <w:p>
+      <w:pPr>
+        <w:rPr>
+          <w:lang w:val="en-US"/>
+        </w:rPr>
+      </w:pPr>
+      <w:r>
+        <w:rPr>
+          <w:lang w:val="en-US"/>
+        </w:rPr>
+        <w:t xml:space="preserve">Created this design document as a reference to understand solution </w:t>
+      </w:r>
+      <w:proofErr w:type="gramStart"/>
+      <w:r>
+        <w:rPr>
+          <w:lang w:val="en-US"/>
+        </w:rPr>
+        <w:t>design</w:t>
+      </w:r>
+      <w:proofErr w:type="gramEnd"/>
+      <w:r>
+        <w:rPr>
+          <w:lang w:val="en-US"/>
+        </w:rPr>
+        <w:t xml:space="preserve"> </w:t>
+      </w:r>
+    </w:p>
+    <w:p>
+      <w:pPr>
+        <w:rPr>
+          <w:lang w:val="en-US"/>
+        </w:rPr>
+      </w:pPr>
+      <w:r>
+        <w:rPr>
+          <w:lang w:val="en-US"/>
+        </w:rPr>
+        <w:t>Refer to Questions.docx in the root folder of the project which contain questions/assumptions after the initial brief analysis of the problem statement.</w:t>
+      </w:r>
+    </w:p>
     <w:sectPr>
       <w:pgSz w:w="11906" w:h="16838"/>
       <w:pgMar w:top="1440" w:right="1440" w:bottom="1440" w:left="1440" w:header="708" w:footer="708" w:gutter="0"/>
@@ -3447,9 +3641,9 @@
 <file path=word/numbering.xml><?xml version="1.0" encoding="utf-8"?>
 <w:numbering xmlns:wpc="http://schemas.microsoft.com/office/word/2010/wordprocessingCanvas" xmlns:cx="http://schemas.microsoft.com/office/drawing/2014/chartex" xmlns:cx1="http://schemas.microsoft.com/office/drawing/2015/9/8/chartex" xmlns:cx2="http://schemas.microsoft.com/office/drawing/2015/10/21/chartex" xmlns:cx3="http://schemas.microsoft.com/office/drawing/2016/5/9/chartex" xmlns:cx4="http://schemas.microsoft.com/office/drawing/2016/5/10/chartex" xmlns:cx5="http://schemas.microsoft.com/office/drawing/2016/5/11/chartex" xmlns:cx6="http://schemas.microsoft.com/office/drawing/2016/5/12/chartex" xmlns:cx7="http://schemas.microsoft.com/office/drawing/2016/5/13/chartex" xmlns:cx8="http://schemas.microsoft.com/office/drawing/2016/5/14/chartex" xmlns:mc="http://schemas.openxmlformats.org/markup-compatibility/2006" xmlns:aink="http://schemas.microsoft.com/office/drawing/2016/ink" xmlns:am3d="http://schemas.microsoft.com/office/drawing/2017/model3d" xmlns:o="urn:schemas-microsoft-com:office:office" xmlns:oel="http://schemas.microsoft.com/office/2019/extlst" xmlns:r="http://schemas.openxmlformats.org/officeDocument/2006/relationships" xmlns:m="http://schemas.openxmlformats.org/officeDocument/2006/math" xmlns:v="urn:schemas-microsoft-com:vml" xmlns:wp14="http://schemas.microsoft.com/office/word/2010/wordprocessingDrawing" xmlns:wp="http://schemas.openxmlformats.org/drawingml/2006/wordprocessingDrawing" xmlns:w10="urn:schemas-microsoft-com:office:word" xmlns:w="http://schemas.openxmlformats.org/wordprocessingml/2006/main" xmlns:w14="http://schemas.microsoft.com/office/word/2010/wordml" xmlns:w15="http://schemas.microsoft.com/office/word/2012/wordml" xmlns:w16cex="http://schemas.microsoft.com/office/word/2018/wordml/cex" xmlns:w16cid="http://schemas.microsoft.com/office/word/2016/wordml/cid" xmlns:w16="http://schemas.microsoft.com/office/word/2018/wordml" xmlns:w16sdtdh="http://schemas.microsoft.com/office/word/2020/wordml/sdtdatahash" xmlns:w16se="http://schemas.microsoft.com/office/word/2015/wordml/symex" xmlns:wpg="http://schemas.microsoft.com/office/word/2010/wordprocessingGroup" xmlns:wpi="http://schemas.microsoft.com/office/word/2010/wordprocessingInk" xmlns:wne="http://schemas.microsoft.com/office/word/2006/wordml" xmlns:wps="http://schemas.microsoft.com/office/word/2010/wordprocessingShape" mc:Ignorable="w14 w15 w16se w16cid w16 w16cex w16sdtdh wp14">
   <w:abstractNum w:abstractNumId="0" w15:restartNumberingAfterBreak="0">
-    <w:nsid w:val="542D166E"/>
+    <w:nsid w:val="1F2745E0"/>
     <w:multiLevelType w:val="hybridMultilevel"/>
-    <w:tmpl w:val="3D600A6E"/>
+    <w:tmpl w:val="BE02E010"/>
     <w:lvl w:ilvl="0" w:tplc="4009000F">
       <w:start w:val="1"/>
       <w:numFmt w:val="decimal"/>
@@ -3536,9 +3730,9 @@
     </w:lvl>
   </w:abstractNum>
   <w:abstractNum w:abstractNumId="1" w15:restartNumberingAfterBreak="0">
-    <w:nsid w:val="6D360666"/>
+    <w:nsid w:val="542D166E"/>
     <w:multiLevelType w:val="hybridMultilevel"/>
-    <w:tmpl w:val="DD0242E8"/>
+    <w:tmpl w:val="3D600A6E"/>
     <w:lvl w:ilvl="0" w:tplc="4009000F">
       <w:start w:val="1"/>
       <w:numFmt w:val="decimal"/>
@@ -3624,10 +3818,102 @@
       </w:pPr>
     </w:lvl>
   </w:abstractNum>
+  <w:abstractNum w:abstractNumId="2" w15:restartNumberingAfterBreak="0">
+    <w:nsid w:val="6D360666"/>
+    <w:multiLevelType w:val="hybridMultilevel"/>
+    <w:tmpl w:val="DD0242E8"/>
+    <w:lvl w:ilvl="0" w:tplc="4009000F">
+      <w:start w:val="1"/>
+      <w:numFmt w:val="decimal"/>
+      <w:lvlText w:val="%1."/>
+      <w:lvlJc w:val="left"/>
+      <w:pPr>
+        <w:ind w:left="720" w:hanging="360"/>
+      </w:pPr>
+      <w:rPr>
+        <w:rFonts w:hint="default"/>
+      </w:rPr>
+    </w:lvl>
+    <w:lvl w:ilvl="1" w:tplc="40090019" w:tentative="1">
+      <w:start w:val="1"/>
+      <w:numFmt w:val="lowerLetter"/>
+      <w:lvlText w:val="%2."/>
+      <w:lvlJc w:val="left"/>
+      <w:pPr>
+        <w:ind w:left="1440" w:hanging="360"/>
+      </w:pPr>
+    </w:lvl>
+    <w:lvl w:ilvl="2" w:tplc="4009001B" w:tentative="1">
+      <w:start w:val="1"/>
+      <w:numFmt w:val="lowerRoman"/>
+      <w:lvlText w:val="%3."/>
+      <w:lvlJc w:val="right"/>
+      <w:pPr>
+        <w:ind w:left="2160" w:hanging="180"/>
+      </w:pPr>
+    </w:lvl>
+    <w:lvl w:ilvl="3" w:tplc="4009000F" w:tentative="1">
+      <w:start w:val="1"/>
+      <w:numFmt w:val="decimal"/>
+      <w:lvlText w:val="%4."/>
+      <w:lvlJc w:val="left"/>
+      <w:pPr>
+        <w:ind w:left="2880" w:hanging="360"/>
+      </w:pPr>
+    </w:lvl>
+    <w:lvl w:ilvl="4" w:tplc="40090019" w:tentative="1">
+      <w:start w:val="1"/>
+      <w:numFmt w:val="lowerLetter"/>
+      <w:lvlText w:val="%5."/>
+      <w:lvlJc w:val="left"/>
+      <w:pPr>
+        <w:ind w:left="3600" w:hanging="360"/>
+      </w:pPr>
+    </w:lvl>
+    <w:lvl w:ilvl="5" w:tplc="4009001B" w:tentative="1">
+      <w:start w:val="1"/>
+      <w:numFmt w:val="lowerRoman"/>
+      <w:lvlText w:val="%6."/>
+      <w:lvlJc w:val="right"/>
+      <w:pPr>
+        <w:ind w:left="4320" w:hanging="180"/>
+      </w:pPr>
+    </w:lvl>
+    <w:lvl w:ilvl="6" w:tplc="4009000F" w:tentative="1">
+      <w:start w:val="1"/>
+      <w:numFmt w:val="decimal"/>
+      <w:lvlText w:val="%7."/>
+      <w:lvlJc w:val="left"/>
+      <w:pPr>
+        <w:ind w:left="5040" w:hanging="360"/>
+      </w:pPr>
+    </w:lvl>
+    <w:lvl w:ilvl="7" w:tplc="40090019" w:tentative="1">
+      <w:start w:val="1"/>
+      <w:numFmt w:val="lowerLetter"/>
+      <w:lvlText w:val="%8."/>
+      <w:lvlJc w:val="left"/>
+      <w:pPr>
+        <w:ind w:left="5760" w:hanging="360"/>
+      </w:pPr>
+    </w:lvl>
+    <w:lvl w:ilvl="8" w:tplc="4009001B" w:tentative="1">
+      <w:start w:val="1"/>
+      <w:numFmt w:val="lowerRoman"/>
+      <w:lvlText w:val="%9."/>
+      <w:lvlJc w:val="right"/>
+      <w:pPr>
+        <w:ind w:left="6480" w:hanging="180"/>
+      </w:pPr>
+    </w:lvl>
+  </w:abstractNum>
   <w:num w:numId="1" w16cid:durableId="489828514">
+    <w:abstractNumId w:val="2"/>
+  </w:num>
+  <w:num w:numId="2" w16cid:durableId="843010333">
     <w:abstractNumId w:val="1"/>
   </w:num>
-  <w:num w:numId="2" w16cid:durableId="843010333">
+  <w:num w:numId="3" w16cid:durableId="1804470174">
     <w:abstractNumId w:val="0"/>
   </w:num>
 </w:numbering>

</xml_diff>